<commit_message>
docs, updated comments, removed some unused bits
</commit_message>
<xml_diff>
--- a/proj/1.docx
+++ b/proj/1.docx
@@ -30,6 +30,35 @@
           <w:szCs w:val="20"/>
         </w:rPr>
       </w:pPr>
+    </w:p>
+    <w:p>
+      <w:pPr>
+        <w:tabs>
+          <w:tab w:val="left" w:pos="916"/>
+          <w:tab w:val="left" w:pos="1832"/>
+          <w:tab w:val="left" w:pos="2748"/>
+          <w:tab w:val="left" w:pos="3664"/>
+          <w:tab w:val="left" w:pos="4580"/>
+          <w:tab w:val="left" w:pos="5496"/>
+          <w:tab w:val="left" w:pos="6412"/>
+          <w:tab w:val="left" w:pos="7328"/>
+          <w:tab w:val="left" w:pos="8244"/>
+          <w:tab w:val="left" w:pos="9160"/>
+          <w:tab w:val="left" w:pos="10076"/>
+          <w:tab w:val="left" w:pos="10992"/>
+          <w:tab w:val="left" w:pos="11908"/>
+          <w:tab w:val="left" w:pos="12824"/>
+          <w:tab w:val="left" w:pos="13740"/>
+          <w:tab w:val="left" w:pos="14656"/>
+        </w:tabs>
+        <w:spacing w:after="0" w:line="240" w:lineRule="auto"/>
+        <w:rPr>
+          <w:rFonts w:ascii="Courier New" w:eastAsia="Times New Roman" w:hAnsi="Courier New" w:cs="Courier New"/>
+          <w:color w:val="000000"/>
+          <w:sz w:val="20"/>
+          <w:szCs w:val="20"/>
+        </w:rPr>
+      </w:pPr>
       <w:r>
         <w:rPr>
           <w:rFonts w:ascii="Courier New" w:eastAsia="Times New Roman" w:hAnsi="Courier New" w:cs="Courier New"/>
@@ -68,6 +97,35 @@
           <w:szCs w:val="20"/>
         </w:rPr>
       </w:pPr>
+    </w:p>
+    <w:p>
+      <w:pPr>
+        <w:tabs>
+          <w:tab w:val="left" w:pos="916"/>
+          <w:tab w:val="left" w:pos="1832"/>
+          <w:tab w:val="left" w:pos="2748"/>
+          <w:tab w:val="left" w:pos="3664"/>
+          <w:tab w:val="left" w:pos="4580"/>
+          <w:tab w:val="left" w:pos="5496"/>
+          <w:tab w:val="left" w:pos="6412"/>
+          <w:tab w:val="left" w:pos="7328"/>
+          <w:tab w:val="left" w:pos="8244"/>
+          <w:tab w:val="left" w:pos="9160"/>
+          <w:tab w:val="left" w:pos="10076"/>
+          <w:tab w:val="left" w:pos="10992"/>
+          <w:tab w:val="left" w:pos="11908"/>
+          <w:tab w:val="left" w:pos="12824"/>
+          <w:tab w:val="left" w:pos="13740"/>
+          <w:tab w:val="left" w:pos="14656"/>
+        </w:tabs>
+        <w:spacing w:after="0" w:line="240" w:lineRule="auto"/>
+        <w:rPr>
+          <w:rFonts w:ascii="Courier New" w:eastAsia="Times New Roman" w:hAnsi="Courier New" w:cs="Courier New"/>
+          <w:color w:val="000000"/>
+          <w:sz w:val="20"/>
+          <w:szCs w:val="20"/>
+        </w:rPr>
+      </w:pPr>
       <w:r>
         <w:rPr>
           <w:rFonts w:ascii="Courier New" w:eastAsia="Times New Roman" w:hAnsi="Courier New" w:cs="Courier New"/>
@@ -106,6 +164,35 @@
           <w:szCs w:val="20"/>
         </w:rPr>
       </w:pPr>
+    </w:p>
+    <w:p>
+      <w:pPr>
+        <w:tabs>
+          <w:tab w:val="left" w:pos="916"/>
+          <w:tab w:val="left" w:pos="1832"/>
+          <w:tab w:val="left" w:pos="2748"/>
+          <w:tab w:val="left" w:pos="3664"/>
+          <w:tab w:val="left" w:pos="4580"/>
+          <w:tab w:val="left" w:pos="5496"/>
+          <w:tab w:val="left" w:pos="6412"/>
+          <w:tab w:val="left" w:pos="7328"/>
+          <w:tab w:val="left" w:pos="8244"/>
+          <w:tab w:val="left" w:pos="9160"/>
+          <w:tab w:val="left" w:pos="10076"/>
+          <w:tab w:val="left" w:pos="10992"/>
+          <w:tab w:val="left" w:pos="11908"/>
+          <w:tab w:val="left" w:pos="12824"/>
+          <w:tab w:val="left" w:pos="13740"/>
+          <w:tab w:val="left" w:pos="14656"/>
+        </w:tabs>
+        <w:spacing w:after="0" w:line="240" w:lineRule="auto"/>
+        <w:rPr>
+          <w:rFonts w:ascii="Courier New" w:eastAsia="Times New Roman" w:hAnsi="Courier New" w:cs="Courier New"/>
+          <w:color w:val="000000"/>
+          <w:sz w:val="20"/>
+          <w:szCs w:val="20"/>
+        </w:rPr>
+      </w:pPr>
       <w:r>
         <w:rPr>
           <w:rFonts w:ascii="Courier New" w:eastAsia="Times New Roman" w:hAnsi="Courier New" w:cs="Courier New"/>
@@ -137,111 +224,9 @@
           <w:tab w:val="left" w:pos="14656"/>
         </w:tabs>
         <w:spacing w:after="0" w:line="240" w:lineRule="auto"/>
-        <w:rPr>
-          <w:rFonts w:ascii="Courier New" w:eastAsia="Times New Roman" w:hAnsi="Courier New" w:cs="Courier New"/>
-          <w:color w:val="000000"/>
-          <w:sz w:val="20"/>
-          <w:szCs w:val="20"/>
-        </w:rPr>
-      </w:pPr>
-      <w:r>
-        <w:rPr>
-          <w:rFonts w:ascii="Courier New" w:eastAsia="Times New Roman" w:hAnsi="Courier New" w:cs="Courier New"/>
-          <w:color w:val="000000"/>
-          <w:sz w:val="20"/>
-          <w:szCs w:val="20"/>
-        </w:rPr>
-        <w:t>4. Flow chart of the handshaking protocol for SW.</w:t>
-      </w:r>
-    </w:p>
-    <w:p>
-      <w:pPr>
-        <w:tabs>
-          <w:tab w:val="left" w:pos="916"/>
-          <w:tab w:val="left" w:pos="1832"/>
-          <w:tab w:val="left" w:pos="2748"/>
-          <w:tab w:val="left" w:pos="3664"/>
-          <w:tab w:val="left" w:pos="4580"/>
-          <w:tab w:val="left" w:pos="5496"/>
-          <w:tab w:val="left" w:pos="6412"/>
-          <w:tab w:val="left" w:pos="7328"/>
-          <w:tab w:val="left" w:pos="8244"/>
-          <w:tab w:val="left" w:pos="9160"/>
-          <w:tab w:val="left" w:pos="10076"/>
-          <w:tab w:val="left" w:pos="10992"/>
-          <w:tab w:val="left" w:pos="11908"/>
-          <w:tab w:val="left" w:pos="12824"/>
-          <w:tab w:val="left" w:pos="13740"/>
-          <w:tab w:val="left" w:pos="14656"/>
-        </w:tabs>
-        <w:spacing w:after="0" w:line="240" w:lineRule="auto"/>
-        <w:rPr>
-          <w:rFonts w:ascii="Courier New" w:eastAsia="Times New Roman" w:hAnsi="Courier New" w:cs="Courier New"/>
-          <w:color w:val="000000"/>
-          <w:sz w:val="20"/>
-          <w:szCs w:val="20"/>
-        </w:rPr>
-      </w:pPr>
-      <w:r>
-        <w:rPr>
-          <w:rFonts w:ascii="Courier New" w:eastAsia="Times New Roman" w:hAnsi="Courier New" w:cs="Courier New"/>
-          <w:color w:val="000000"/>
-          <w:sz w:val="20"/>
-          <w:szCs w:val="20"/>
-        </w:rPr>
-        <w:t xml:space="preserve">5. Block diagram of the HW multiplier </w:t>
-      </w:r>
-      <w:proofErr w:type="spellStart"/>
-      <w:r>
-        <w:rPr>
-          <w:rFonts w:ascii="Courier New" w:eastAsia="Times New Roman" w:hAnsi="Courier New" w:cs="Courier New"/>
-          <w:color w:val="000000"/>
-          <w:sz w:val="20"/>
-          <w:szCs w:val="20"/>
-        </w:rPr>
-        <w:t>datapath</w:t>
-      </w:r>
-      <w:proofErr w:type="spellEnd"/>
-      <w:r>
-        <w:rPr>
-          <w:rFonts w:ascii="Courier New" w:eastAsia="Times New Roman" w:hAnsi="Courier New" w:cs="Courier New"/>
-          <w:color w:val="000000"/>
-          <w:sz w:val="20"/>
-          <w:szCs w:val="20"/>
-        </w:rPr>
-        <w:t>.</w:t>
-      </w:r>
-    </w:p>
-    <w:p>
-      <w:pPr>
-        <w:tabs>
-          <w:tab w:val="left" w:pos="916"/>
-          <w:tab w:val="left" w:pos="1832"/>
-          <w:tab w:val="left" w:pos="2748"/>
-          <w:tab w:val="left" w:pos="3664"/>
-          <w:tab w:val="left" w:pos="4580"/>
-          <w:tab w:val="left" w:pos="5496"/>
-          <w:tab w:val="left" w:pos="6412"/>
-          <w:tab w:val="left" w:pos="7328"/>
-          <w:tab w:val="left" w:pos="8244"/>
-          <w:tab w:val="left" w:pos="9160"/>
-          <w:tab w:val="left" w:pos="10076"/>
-          <w:tab w:val="left" w:pos="10992"/>
-          <w:tab w:val="left" w:pos="11908"/>
-          <w:tab w:val="left" w:pos="12824"/>
-          <w:tab w:val="left" w:pos="13740"/>
-          <w:tab w:val="left" w:pos="14656"/>
-        </w:tabs>
-        <w:spacing w:after="0" w:line="240" w:lineRule="auto"/>
-        <w:rPr>
-          <w:rFonts w:ascii="Courier New" w:eastAsia="Times New Roman" w:hAnsi="Courier New" w:cs="Courier New"/>
-          <w:color w:val="000000"/>
-          <w:sz w:val="20"/>
-          <w:szCs w:val="20"/>
-        </w:rPr>
-      </w:pPr>
-      <w:r>
-        <w:object w:dxaOrig="7027" w:dyaOrig="9427">
+      </w:pPr>
+      <w:r>
+        <w:object w:dxaOrig="6480" w:dyaOrig="3799">
           <v:shapetype id="_x0000_t75" coordsize="21600,21600" o:spt="75" o:preferrelative="t" path="m@4@5l@4@11@9@11@9@5xe" filled="f" stroked="f">
             <v:stroke joinstyle="miter"/>
             <v:formulas>
@@ -261,10 +246,209 @@
             <v:path o:extrusionok="f" gradientshapeok="t" o:connecttype="rect"/>
             <o:lock v:ext="edit" aspectratio="t"/>
           </v:shapetype>
-          <v:shape id="_x0000_i1025" type="#_x0000_t75" style="width:351.15pt;height:471.4pt" o:ole="">
+          <v:shape id="_x0000_i1028" type="#_x0000_t75" style="width:324pt;height:190.2pt" o:ole="">
             <v:imagedata r:id="rId4" o:title=""/>
           </v:shape>
-          <o:OLEObject Type="Embed" ProgID="Visio.Drawing.11" ShapeID="_x0000_i1025" DrawAspect="Content" ObjectID="_1531303990" r:id="rId5"/>
+          <o:OLEObject Type="Embed" ProgID="Visio.Drawing.11" ShapeID="_x0000_i1028" DrawAspect="Content" ObjectID="_1531562104" r:id="rId5"/>
+        </w:object>
+      </w:r>
+    </w:p>
+    <w:p>
+      <w:pPr>
+        <w:tabs>
+          <w:tab w:val="left" w:pos="916"/>
+          <w:tab w:val="left" w:pos="1832"/>
+          <w:tab w:val="left" w:pos="2748"/>
+          <w:tab w:val="left" w:pos="3664"/>
+          <w:tab w:val="left" w:pos="4580"/>
+          <w:tab w:val="left" w:pos="5496"/>
+          <w:tab w:val="left" w:pos="6412"/>
+          <w:tab w:val="left" w:pos="7328"/>
+          <w:tab w:val="left" w:pos="8244"/>
+          <w:tab w:val="left" w:pos="9160"/>
+          <w:tab w:val="left" w:pos="10076"/>
+          <w:tab w:val="left" w:pos="10992"/>
+          <w:tab w:val="left" w:pos="11908"/>
+          <w:tab w:val="left" w:pos="12824"/>
+          <w:tab w:val="left" w:pos="13740"/>
+          <w:tab w:val="left" w:pos="14656"/>
+        </w:tabs>
+        <w:spacing w:after="0" w:line="240" w:lineRule="auto"/>
+        <w:rPr>
+          <w:rFonts w:ascii="Courier New" w:eastAsia="Times New Roman" w:hAnsi="Courier New" w:cs="Courier New"/>
+          <w:color w:val="000000"/>
+          <w:sz w:val="20"/>
+          <w:szCs w:val="20"/>
+        </w:rPr>
+      </w:pPr>
+      <w:r>
+        <w:object w:dxaOrig="7363" w:dyaOrig="2079">
+          <v:shape id="_x0000_i1029" type="#_x0000_t75" style="width:368.15pt;height:103.9pt" o:ole="">
+            <v:imagedata r:id="rId6" o:title=""/>
+          </v:shape>
+          <o:OLEObject Type="Embed" ProgID="Visio.Drawing.11" ShapeID="_x0000_i1029" DrawAspect="Content" ObjectID="_1531562105" r:id="rId7"/>
+        </w:object>
+      </w:r>
+    </w:p>
+    <w:p>
+      <w:pPr>
+        <w:tabs>
+          <w:tab w:val="left" w:pos="916"/>
+          <w:tab w:val="left" w:pos="1832"/>
+          <w:tab w:val="left" w:pos="2748"/>
+          <w:tab w:val="left" w:pos="3664"/>
+          <w:tab w:val="left" w:pos="4580"/>
+          <w:tab w:val="left" w:pos="5496"/>
+          <w:tab w:val="left" w:pos="6412"/>
+          <w:tab w:val="left" w:pos="7328"/>
+          <w:tab w:val="left" w:pos="8244"/>
+          <w:tab w:val="left" w:pos="9160"/>
+          <w:tab w:val="left" w:pos="10076"/>
+          <w:tab w:val="left" w:pos="10992"/>
+          <w:tab w:val="left" w:pos="11908"/>
+          <w:tab w:val="left" w:pos="12824"/>
+          <w:tab w:val="left" w:pos="13740"/>
+          <w:tab w:val="left" w:pos="14656"/>
+        </w:tabs>
+        <w:spacing w:after="0" w:line="240" w:lineRule="auto"/>
+        <w:rPr>
+          <w:rFonts w:ascii="Courier New" w:eastAsia="Times New Roman" w:hAnsi="Courier New" w:cs="Courier New"/>
+          <w:color w:val="000000"/>
+          <w:sz w:val="20"/>
+          <w:szCs w:val="20"/>
+        </w:rPr>
+      </w:pPr>
+    </w:p>
+    <w:p>
+      <w:pPr>
+        <w:tabs>
+          <w:tab w:val="left" w:pos="916"/>
+          <w:tab w:val="left" w:pos="1832"/>
+          <w:tab w:val="left" w:pos="2748"/>
+          <w:tab w:val="left" w:pos="3664"/>
+          <w:tab w:val="left" w:pos="4580"/>
+          <w:tab w:val="left" w:pos="5496"/>
+          <w:tab w:val="left" w:pos="6412"/>
+          <w:tab w:val="left" w:pos="7328"/>
+          <w:tab w:val="left" w:pos="8244"/>
+          <w:tab w:val="left" w:pos="9160"/>
+          <w:tab w:val="left" w:pos="10076"/>
+          <w:tab w:val="left" w:pos="10992"/>
+          <w:tab w:val="left" w:pos="11908"/>
+          <w:tab w:val="left" w:pos="12824"/>
+          <w:tab w:val="left" w:pos="13740"/>
+          <w:tab w:val="left" w:pos="14656"/>
+        </w:tabs>
+        <w:spacing w:after="0" w:line="240" w:lineRule="auto"/>
+        <w:rPr>
+          <w:rFonts w:ascii="Courier New" w:eastAsia="Times New Roman" w:hAnsi="Courier New" w:cs="Courier New"/>
+          <w:color w:val="000000"/>
+          <w:sz w:val="20"/>
+          <w:szCs w:val="20"/>
+        </w:rPr>
+      </w:pPr>
+    </w:p>
+    <w:p>
+      <w:pPr>
+        <w:tabs>
+          <w:tab w:val="left" w:pos="916"/>
+          <w:tab w:val="left" w:pos="1832"/>
+          <w:tab w:val="left" w:pos="2748"/>
+          <w:tab w:val="left" w:pos="3664"/>
+          <w:tab w:val="left" w:pos="4580"/>
+          <w:tab w:val="left" w:pos="5496"/>
+          <w:tab w:val="left" w:pos="6412"/>
+          <w:tab w:val="left" w:pos="7328"/>
+          <w:tab w:val="left" w:pos="8244"/>
+          <w:tab w:val="left" w:pos="9160"/>
+          <w:tab w:val="left" w:pos="10076"/>
+          <w:tab w:val="left" w:pos="10992"/>
+          <w:tab w:val="left" w:pos="11908"/>
+          <w:tab w:val="left" w:pos="12824"/>
+          <w:tab w:val="left" w:pos="13740"/>
+          <w:tab w:val="left" w:pos="14656"/>
+        </w:tabs>
+        <w:spacing w:after="0" w:line="240" w:lineRule="auto"/>
+        <w:rPr>
+          <w:rFonts w:ascii="Courier New" w:eastAsia="Times New Roman" w:hAnsi="Courier New" w:cs="Courier New"/>
+          <w:color w:val="000000"/>
+          <w:sz w:val="20"/>
+          <w:szCs w:val="20"/>
+        </w:rPr>
+      </w:pPr>
+      <w:r>
+        <w:rPr>
+          <w:rFonts w:ascii="Courier New" w:eastAsia="Times New Roman" w:hAnsi="Courier New" w:cs="Courier New"/>
+          <w:color w:val="000000"/>
+          <w:sz w:val="20"/>
+          <w:szCs w:val="20"/>
+        </w:rPr>
+        <w:t>4. Flow chart of the handshaking protocol for SW.</w:t>
+      </w:r>
+    </w:p>
+    <w:p>
+      <w:pPr>
+        <w:tabs>
+          <w:tab w:val="left" w:pos="916"/>
+          <w:tab w:val="left" w:pos="1832"/>
+          <w:tab w:val="left" w:pos="2748"/>
+          <w:tab w:val="left" w:pos="3664"/>
+          <w:tab w:val="left" w:pos="4580"/>
+          <w:tab w:val="left" w:pos="5496"/>
+          <w:tab w:val="left" w:pos="6412"/>
+          <w:tab w:val="left" w:pos="7328"/>
+          <w:tab w:val="left" w:pos="8244"/>
+          <w:tab w:val="left" w:pos="9160"/>
+          <w:tab w:val="left" w:pos="10076"/>
+          <w:tab w:val="left" w:pos="10992"/>
+          <w:tab w:val="left" w:pos="11908"/>
+          <w:tab w:val="left" w:pos="12824"/>
+          <w:tab w:val="left" w:pos="13740"/>
+          <w:tab w:val="left" w:pos="14656"/>
+        </w:tabs>
+        <w:spacing w:after="0" w:line="240" w:lineRule="auto"/>
+        <w:rPr>
+          <w:rFonts w:ascii="Courier New" w:eastAsia="Times New Roman" w:hAnsi="Courier New" w:cs="Courier New"/>
+          <w:color w:val="000000"/>
+          <w:sz w:val="20"/>
+          <w:szCs w:val="20"/>
+        </w:rPr>
+      </w:pPr>
+    </w:p>
+    <w:p>
+      <w:pPr>
+        <w:tabs>
+          <w:tab w:val="left" w:pos="916"/>
+          <w:tab w:val="left" w:pos="1832"/>
+          <w:tab w:val="left" w:pos="2748"/>
+          <w:tab w:val="left" w:pos="3664"/>
+          <w:tab w:val="left" w:pos="4580"/>
+          <w:tab w:val="left" w:pos="5496"/>
+          <w:tab w:val="left" w:pos="6412"/>
+          <w:tab w:val="left" w:pos="7328"/>
+          <w:tab w:val="left" w:pos="8244"/>
+          <w:tab w:val="left" w:pos="9160"/>
+          <w:tab w:val="left" w:pos="10076"/>
+          <w:tab w:val="left" w:pos="10992"/>
+          <w:tab w:val="left" w:pos="11908"/>
+          <w:tab w:val="left" w:pos="12824"/>
+          <w:tab w:val="left" w:pos="13740"/>
+          <w:tab w:val="left" w:pos="14656"/>
+        </w:tabs>
+        <w:spacing w:after="0" w:line="240" w:lineRule="auto"/>
+        <w:rPr>
+          <w:rFonts w:ascii="Courier New" w:eastAsia="Times New Roman" w:hAnsi="Courier New" w:cs="Courier New"/>
+          <w:color w:val="000000"/>
+          <w:sz w:val="20"/>
+          <w:szCs w:val="20"/>
+        </w:rPr>
+      </w:pPr>
+      <w:r>
+        <w:object w:dxaOrig="4110" w:dyaOrig="3464">
+          <v:shape id="_x0000_i1030" type="#_x0000_t75" style="width:205.8pt;height:173.2pt" o:ole="">
+            <v:imagedata r:id="rId8" o:title=""/>
+          </v:shape>
+          <o:OLEObject Type="Embed" ProgID="Visio.Drawing.11" ShapeID="_x0000_i1030" DrawAspect="Content" ObjectID="_1531562106" r:id="rId9"/>
         </w:object>
       </w:r>
       <w:bookmarkStart w:id="0" w:name="_GoBack"/>
@@ -298,6 +482,130 @@
           <w:szCs w:val="20"/>
         </w:rPr>
       </w:pPr>
+    </w:p>
+    <w:p>
+      <w:pPr>
+        <w:tabs>
+          <w:tab w:val="left" w:pos="916"/>
+          <w:tab w:val="left" w:pos="1832"/>
+          <w:tab w:val="left" w:pos="2748"/>
+          <w:tab w:val="left" w:pos="3664"/>
+          <w:tab w:val="left" w:pos="4580"/>
+          <w:tab w:val="left" w:pos="5496"/>
+          <w:tab w:val="left" w:pos="6412"/>
+          <w:tab w:val="left" w:pos="7328"/>
+          <w:tab w:val="left" w:pos="8244"/>
+          <w:tab w:val="left" w:pos="9160"/>
+          <w:tab w:val="left" w:pos="10076"/>
+          <w:tab w:val="left" w:pos="10992"/>
+          <w:tab w:val="left" w:pos="11908"/>
+          <w:tab w:val="left" w:pos="12824"/>
+          <w:tab w:val="left" w:pos="13740"/>
+          <w:tab w:val="left" w:pos="14656"/>
+        </w:tabs>
+        <w:spacing w:after="0" w:line="240" w:lineRule="auto"/>
+        <w:rPr>
+          <w:rFonts w:ascii="Courier New" w:eastAsia="Times New Roman" w:hAnsi="Courier New" w:cs="Courier New"/>
+          <w:color w:val="000000"/>
+          <w:sz w:val="20"/>
+          <w:szCs w:val="20"/>
+        </w:rPr>
+      </w:pPr>
+      <w:r>
+        <w:rPr>
+          <w:rFonts w:ascii="Courier New" w:eastAsia="Times New Roman" w:hAnsi="Courier New" w:cs="Courier New"/>
+          <w:color w:val="000000"/>
+          <w:sz w:val="20"/>
+          <w:szCs w:val="20"/>
+        </w:rPr>
+        <w:t xml:space="preserve">5. Block diagram of the HW multiplier </w:t>
+      </w:r>
+      <w:proofErr w:type="spellStart"/>
+      <w:r>
+        <w:rPr>
+          <w:rFonts w:ascii="Courier New" w:eastAsia="Times New Roman" w:hAnsi="Courier New" w:cs="Courier New"/>
+          <w:color w:val="000000"/>
+          <w:sz w:val="20"/>
+          <w:szCs w:val="20"/>
+        </w:rPr>
+        <w:t>datapath</w:t>
+      </w:r>
+      <w:proofErr w:type="spellEnd"/>
+      <w:r>
+        <w:rPr>
+          <w:rFonts w:ascii="Courier New" w:eastAsia="Times New Roman" w:hAnsi="Courier New" w:cs="Courier New"/>
+          <w:color w:val="000000"/>
+          <w:sz w:val="20"/>
+          <w:szCs w:val="20"/>
+        </w:rPr>
+        <w:t>.</w:t>
+      </w:r>
+    </w:p>
+    <w:p>
+      <w:pPr>
+        <w:tabs>
+          <w:tab w:val="left" w:pos="916"/>
+          <w:tab w:val="left" w:pos="1832"/>
+          <w:tab w:val="left" w:pos="2748"/>
+          <w:tab w:val="left" w:pos="3664"/>
+          <w:tab w:val="left" w:pos="4580"/>
+          <w:tab w:val="left" w:pos="5496"/>
+          <w:tab w:val="left" w:pos="6412"/>
+          <w:tab w:val="left" w:pos="7328"/>
+          <w:tab w:val="left" w:pos="8244"/>
+          <w:tab w:val="left" w:pos="9160"/>
+          <w:tab w:val="left" w:pos="10076"/>
+          <w:tab w:val="left" w:pos="10992"/>
+          <w:tab w:val="left" w:pos="11908"/>
+          <w:tab w:val="left" w:pos="12824"/>
+          <w:tab w:val="left" w:pos="13740"/>
+          <w:tab w:val="left" w:pos="14656"/>
+        </w:tabs>
+        <w:spacing w:after="0" w:line="240" w:lineRule="auto"/>
+        <w:rPr>
+          <w:rFonts w:ascii="Courier New" w:eastAsia="Times New Roman" w:hAnsi="Courier New" w:cs="Courier New"/>
+          <w:color w:val="000000"/>
+          <w:sz w:val="20"/>
+          <w:szCs w:val="20"/>
+        </w:rPr>
+      </w:pPr>
+      <w:r>
+        <w:object w:dxaOrig="8782" w:dyaOrig="8655">
+          <v:shape id="_x0000_i1025" type="#_x0000_t75" style="width:438.8pt;height:432.7pt" o:ole="">
+            <v:imagedata r:id="rId10" o:title=""/>
+          </v:shape>
+          <o:OLEObject Type="Embed" ProgID="Visio.Drawing.11" ShapeID="_x0000_i1025" DrawAspect="Content" ObjectID="_1531562107" r:id="rId11"/>
+        </w:object>
+      </w:r>
+    </w:p>
+    <w:p>
+      <w:pPr>
+        <w:tabs>
+          <w:tab w:val="left" w:pos="916"/>
+          <w:tab w:val="left" w:pos="1832"/>
+          <w:tab w:val="left" w:pos="2748"/>
+          <w:tab w:val="left" w:pos="3664"/>
+          <w:tab w:val="left" w:pos="4580"/>
+          <w:tab w:val="left" w:pos="5496"/>
+          <w:tab w:val="left" w:pos="6412"/>
+          <w:tab w:val="left" w:pos="7328"/>
+          <w:tab w:val="left" w:pos="8244"/>
+          <w:tab w:val="left" w:pos="9160"/>
+          <w:tab w:val="left" w:pos="10076"/>
+          <w:tab w:val="left" w:pos="10992"/>
+          <w:tab w:val="left" w:pos="11908"/>
+          <w:tab w:val="left" w:pos="12824"/>
+          <w:tab w:val="left" w:pos="13740"/>
+          <w:tab w:val="left" w:pos="14656"/>
+        </w:tabs>
+        <w:spacing w:after="0" w:line="240" w:lineRule="auto"/>
+        <w:rPr>
+          <w:rFonts w:ascii="Courier New" w:eastAsia="Times New Roman" w:hAnsi="Courier New" w:cs="Courier New"/>
+          <w:color w:val="000000"/>
+          <w:sz w:val="20"/>
+          <w:szCs w:val="20"/>
+        </w:rPr>
+      </w:pPr>
       <w:r>
         <w:rPr>
           <w:rFonts w:ascii="Courier New" w:eastAsia="Times New Roman" w:hAnsi="Courier New" w:cs="Courier New"/>
@@ -306,6 +614,74 @@
           <w:szCs w:val="20"/>
         </w:rPr>
         <w:t>6. State diagram of the HW multiplier controller.</w:t>
+      </w:r>
+    </w:p>
+    <w:p>
+      <w:pPr>
+        <w:tabs>
+          <w:tab w:val="left" w:pos="916"/>
+          <w:tab w:val="left" w:pos="1832"/>
+          <w:tab w:val="left" w:pos="2748"/>
+          <w:tab w:val="left" w:pos="3664"/>
+          <w:tab w:val="left" w:pos="4580"/>
+          <w:tab w:val="left" w:pos="5496"/>
+          <w:tab w:val="left" w:pos="6412"/>
+          <w:tab w:val="left" w:pos="7328"/>
+          <w:tab w:val="left" w:pos="8244"/>
+          <w:tab w:val="left" w:pos="9160"/>
+          <w:tab w:val="left" w:pos="10076"/>
+          <w:tab w:val="left" w:pos="10992"/>
+          <w:tab w:val="left" w:pos="11908"/>
+          <w:tab w:val="left" w:pos="12824"/>
+          <w:tab w:val="left" w:pos="13740"/>
+          <w:tab w:val="left" w:pos="14656"/>
+        </w:tabs>
+        <w:spacing w:after="0" w:line="240" w:lineRule="auto"/>
+      </w:pPr>
+      <w:r>
+        <w:object w:dxaOrig="6480" w:dyaOrig="3799">
+          <v:shape id="_x0000_i1026" type="#_x0000_t75" style="width:324pt;height:190.2pt" o:ole="">
+            <v:imagedata r:id="rId4" o:title=""/>
+          </v:shape>
+          <o:OLEObject Type="Embed" ProgID="Visio.Drawing.11" ShapeID="_x0000_i1026" DrawAspect="Content" ObjectID="_1531562108" r:id="rId12"/>
+        </w:object>
+      </w:r>
+    </w:p>
+    <w:p>
+      <w:pPr>
+        <w:tabs>
+          <w:tab w:val="left" w:pos="916"/>
+          <w:tab w:val="left" w:pos="1832"/>
+          <w:tab w:val="left" w:pos="2748"/>
+          <w:tab w:val="left" w:pos="3664"/>
+          <w:tab w:val="left" w:pos="4580"/>
+          <w:tab w:val="left" w:pos="5496"/>
+          <w:tab w:val="left" w:pos="6412"/>
+          <w:tab w:val="left" w:pos="7328"/>
+          <w:tab w:val="left" w:pos="8244"/>
+          <w:tab w:val="left" w:pos="9160"/>
+          <w:tab w:val="left" w:pos="10076"/>
+          <w:tab w:val="left" w:pos="10992"/>
+          <w:tab w:val="left" w:pos="11908"/>
+          <w:tab w:val="left" w:pos="12824"/>
+          <w:tab w:val="left" w:pos="13740"/>
+          <w:tab w:val="left" w:pos="14656"/>
+        </w:tabs>
+        <w:spacing w:after="0" w:line="240" w:lineRule="auto"/>
+        <w:rPr>
+          <w:rFonts w:ascii="Courier New" w:eastAsia="Times New Roman" w:hAnsi="Courier New" w:cs="Courier New"/>
+          <w:color w:val="000000"/>
+          <w:sz w:val="20"/>
+          <w:szCs w:val="20"/>
+        </w:rPr>
+      </w:pPr>
+      <w:r>
+        <w:object w:dxaOrig="7363" w:dyaOrig="2079">
+          <v:shape id="_x0000_i1027" type="#_x0000_t75" style="width:368.15pt;height:103.9pt" o:ole="">
+            <v:imagedata r:id="rId6" o:title=""/>
+          </v:shape>
+          <o:OLEObject Type="Embed" ProgID="Visio.Drawing.11" ShapeID="_x0000_i1027" DrawAspect="Content" ObjectID="_1531562109" r:id="rId13"/>
+        </w:object>
       </w:r>
     </w:p>
     <w:p>

</xml_diff>